<commit_message>
added description for task 2 & 3
</commit_message>
<xml_diff>
--- a/PS4/solution_template.docx
+++ b/PS4/solution_template.docx
@@ -74,15 +74,29 @@
           <w:noProof/>
           <w:lang w:val="de-AT"/>
         </w:rPr>
-        <w:t>, Mathias Hölzl</w:t>
+        <w:t>, M</w:t>
       </w:r>
       <w:r>
         <w:rPr>
           <w:noProof/>
           <w:lang w:val="de-AT"/>
         </w:rPr>
+        <w:t>athias Hölzl</w:t>
+      </w:r>
+      <w:r>
+        <w:rPr>
+          <w:noProof/>
+          <w:lang w:val="de-AT"/>
+        </w:rPr>
         <w:br/>
-        <w:t>gelöste Aufgaben: 3/3</w:t>
+        <w:t>gelöste Aufgaben: 2</w:t>
+      </w:r>
+      <w:r>
+        <w:rPr>
+          <w:noProof/>
+          <w:lang w:val="de-AT"/>
+        </w:rPr>
+        <w:t>/3</w:t>
       </w:r>
       <w:r>
         <w:rPr>
@@ -97,7 +111,14 @@
           <w:noProof/>
           <w:lang w:val="de-AT"/>
         </w:rPr>
-        <w:t>100%</w:t>
+        <w:t>6</w:t>
+      </w:r>
+      <w:r>
+        <w:rPr>
+          <w:noProof/>
+          <w:lang w:val="de-AT"/>
+        </w:rPr>
+        <w:t>0%</w:t>
       </w:r>
     </w:p>
     <w:p>
@@ -138,16 +159,16 @@
     </w:p>
     <w:p>
       <w:pPr>
-        <w:pStyle w:val="berschrift1"/>
-        <w:rPr>
-          <w:lang w:val="de-AT"/>
-        </w:rPr>
-      </w:pPr>
-      <w:r>
-        <w:rPr>
-          <w:lang w:val="de-AT"/>
-        </w:rPr>
-        <w:t>Aufgabe 3</w:t>
+        <w:pStyle w:val="berschrift2"/>
+        <w:rPr>
+          <w:lang w:val="de-AT"/>
+        </w:rPr>
+      </w:pPr>
+      <w:r>
+        <w:rPr>
+          <w:lang w:val="de-AT"/>
+        </w:rPr>
+        <w:t>Anmerkungen zur Implementierung:</w:t>
       </w:r>
     </w:p>
     <w:p>
@@ -156,8 +177,460 @@
           <w:lang w:val="de-AT"/>
         </w:rPr>
       </w:pPr>
+      <w:r>
+        <w:rPr>
+          <w:lang w:val="de-AT"/>
+        </w:rPr>
+        <w:t xml:space="preserve">Um immer den besten Job zu stehlen wird aus der </w:t>
+      </w:r>
+      <w:proofErr w:type="spellStart"/>
+      <w:r>
+        <w:rPr>
+          <w:lang w:val="de-AT"/>
+        </w:rPr>
+        <w:t>Deque</w:t>
+      </w:r>
+      <w:proofErr w:type="spellEnd"/>
+      <w:r>
+        <w:rPr>
+          <w:lang w:val="de-AT"/>
+        </w:rPr>
+        <w:t xml:space="preserve"> jedes anderen Rechenzentrums der letzte Job gestohlen. Dann wird ermittelt welcher Job der Beste ist und die anderen werden zurückgegeben. Die Implementierung kommt ohne die besonderen Methoden der </w:t>
+      </w:r>
+      <w:proofErr w:type="spellStart"/>
+      <w:r>
+        <w:rPr>
+          <w:lang w:val="de-AT"/>
+        </w:rPr>
+        <w:t>BlockingDeque</w:t>
+      </w:r>
+      <w:proofErr w:type="spellEnd"/>
+      <w:r>
+        <w:rPr>
+          <w:lang w:val="de-AT"/>
+        </w:rPr>
+        <w:t xml:space="preserve"> aus – mir war nicht klar wofür diese nötig gewesen wären.</w:t>
+      </w:r>
+    </w:p>
+    <w:p>
+      <w:pPr>
+        <w:pStyle w:val="berschrift1"/>
+        <w:rPr>
+          <w:lang w:val="de-AT"/>
+        </w:rPr>
+      </w:pPr>
+      <w:r>
+        <w:rPr>
+          <w:lang w:val="de-AT"/>
+        </w:rPr>
+        <w:t>Aufgabe 3</w:t>
+      </w:r>
+    </w:p>
+    <w:p>
+      <w:pPr>
+        <w:rPr>
+          <w:rFonts w:asciiTheme="majorHAnsi" w:eastAsiaTheme="majorEastAsia" w:hAnsiTheme="majorHAnsi" w:cstheme="majorBidi"/>
+          <w:color w:val="2E74B5" w:themeColor="accent1" w:themeShade="BF"/>
+          <w:sz w:val="26"/>
+          <w:szCs w:val="26"/>
+          <w:lang w:val="de-AT"/>
+        </w:rPr>
+      </w:pPr>
+      <w:r>
+        <w:rPr>
+          <w:rFonts w:asciiTheme="majorHAnsi" w:eastAsiaTheme="majorEastAsia" w:hAnsiTheme="majorHAnsi" w:cstheme="majorBidi"/>
+          <w:color w:val="2E74B5" w:themeColor="accent1" w:themeShade="BF"/>
+          <w:sz w:val="26"/>
+          <w:szCs w:val="26"/>
+          <w:lang w:val="de-AT"/>
+        </w:rPr>
+        <w:t>e)</w:t>
+      </w:r>
+    </w:p>
+    <w:p>
+      <w:pPr>
+        <w:rPr>
+          <w:lang w:val="de-AT"/>
+        </w:rPr>
+      </w:pPr>
+      <w:proofErr w:type="spellStart"/>
+      <w:r>
+        <w:rPr>
+          <w:lang w:val="de-AT"/>
+        </w:rPr>
+        <w:t>FutureTask</w:t>
+      </w:r>
+      <w:proofErr w:type="spellEnd"/>
+      <w:r>
+        <w:rPr>
+          <w:lang w:val="de-AT"/>
+        </w:rPr>
+        <w:t xml:space="preserve"> könne überall dort verwendet werden wo das Ergebnis einer asynchronen Operation benötigt wird (z.B.: </w:t>
+      </w:r>
+      <w:proofErr w:type="spellStart"/>
+      <w:r>
+        <w:rPr>
+          <w:lang w:val="de-AT"/>
+        </w:rPr>
+        <w:t>Divide</w:t>
+      </w:r>
+      <w:proofErr w:type="spellEnd"/>
+      <w:r>
+        <w:rPr>
+          <w:lang w:val="de-AT"/>
+        </w:rPr>
+        <w:t xml:space="preserve"> &amp; </w:t>
+      </w:r>
+      <w:proofErr w:type="spellStart"/>
+      <w:r>
+        <w:rPr>
+          <w:lang w:val="de-AT"/>
+        </w:rPr>
+        <w:t>Conquer</w:t>
+      </w:r>
+      <w:proofErr w:type="spellEnd"/>
+      <w:r>
+        <w:rPr>
+          <w:lang w:val="de-AT"/>
+        </w:rPr>
+        <w:t xml:space="preserve"> Algorithmen).</w:t>
+      </w:r>
+      <w:r>
+        <w:rPr>
+          <w:lang w:val="de-AT"/>
+        </w:rPr>
+        <w:t xml:space="preserve"> Hier liegt der Vorteil darin, dass der Zugriff auf das </w:t>
+      </w:r>
+      <w:proofErr w:type="spellStart"/>
+      <w:r>
+        <w:rPr>
+          <w:lang w:val="de-AT"/>
+        </w:rPr>
+        <w:t>Result</w:t>
+      </w:r>
+      <w:proofErr w:type="spellEnd"/>
+      <w:r>
+        <w:rPr>
+          <w:lang w:val="de-AT"/>
+        </w:rPr>
+        <w:t xml:space="preserve"> des Subproblems einfach über das Future-Objekt zugegriffen werden kann und keine manuelle Synchronisierung nötig ist. </w:t>
+      </w:r>
+    </w:p>
+    <w:p>
+      <w:pPr>
+        <w:rPr>
+          <w:lang w:val="de-AT"/>
+        </w:rPr>
+      </w:pPr>
+      <w:r>
+        <w:rPr>
+          <w:lang w:val="de-AT"/>
+        </w:rPr>
+        <w:t xml:space="preserve">Mithilfe von </w:t>
+      </w:r>
+      <w:proofErr w:type="spellStart"/>
+      <w:r>
+        <w:rPr>
+          <w:lang w:val="de-AT"/>
+        </w:rPr>
+        <w:t>FutureTask</w:t>
+      </w:r>
+      <w:proofErr w:type="spellEnd"/>
+      <w:r>
+        <w:rPr>
+          <w:lang w:val="de-AT"/>
+        </w:rPr>
+        <w:t xml:space="preserve"> können auch leicht Asynchrone Funktionsketten erstellt werden. Hat man zum Beispiel drei Funktionen die alle asynchron ausgeführt werden sollen. Die ersten zwei werden sofort gestartet und die dritte soll erst beginnen sobald sie die Ergebnisse der anderen beiden erhalten hat. Hier übergibt man einfach der dritten Funktion die Future-Objekte der ersten zwei Tasks und diese holt wartet dann bis die ersten beiden fertig sind.</w:t>
+      </w:r>
+    </w:p>
+    <w:p>
+      <w:pPr>
+        <w:rPr>
+          <w:lang w:val="de-AT"/>
+        </w:rPr>
+      </w:pPr>
+      <w:r>
+        <w:rPr>
+          <w:lang w:val="de-AT"/>
+        </w:rPr>
+        <w:t xml:space="preserve">Ein weiterer Anwendungsfall sind die </w:t>
+      </w:r>
+      <w:proofErr w:type="spellStart"/>
+      <w:r>
+        <w:rPr>
+          <w:lang w:val="de-AT"/>
+        </w:rPr>
+        <w:t>JavaFX</w:t>
+      </w:r>
+      <w:proofErr w:type="spellEnd"/>
+      <w:r>
+        <w:rPr>
+          <w:lang w:val="de-AT"/>
+        </w:rPr>
+        <w:t xml:space="preserve"> Tasks welche vom</w:t>
+      </w:r>
+      <w:r>
+        <w:rPr>
+          <w:lang w:val="de-AT"/>
+        </w:rPr>
+        <w:t xml:space="preserve"> </w:t>
+      </w:r>
+      <w:proofErr w:type="spellStart"/>
+      <w:r>
+        <w:rPr>
+          <w:lang w:val="de-AT"/>
+        </w:rPr>
+        <w:t>FutureTask</w:t>
+      </w:r>
+      <w:proofErr w:type="spellEnd"/>
+      <w:r>
+        <w:rPr>
+          <w:lang w:val="de-AT"/>
+        </w:rPr>
+        <w:t>&lt;T&gt; abgeleitet.</w:t>
+      </w:r>
+    </w:p>
+    <w:p>
+      <w:pPr>
+        <w:pStyle w:val="berschrift2"/>
+        <w:rPr>
+          <w:lang w:val="de-AT"/>
+        </w:rPr>
+      </w:pPr>
+      <w:r>
+        <w:rPr>
+          <w:lang w:val="de-AT"/>
+        </w:rPr>
+        <w:t>Anmerkungen zur Implementierung:</w:t>
+      </w:r>
+    </w:p>
+    <w:p>
+      <w:pPr>
+        <w:rPr>
+          <w:lang w:val="de-AT"/>
+        </w:rPr>
+      </w:pPr>
+      <w:r>
+        <w:rPr>
+          <w:lang w:val="de-AT"/>
+        </w:rPr>
+        <w:t xml:space="preserve">Durch ungenaues Lesen wurde die </w:t>
+      </w:r>
+      <w:proofErr w:type="spellStart"/>
+      <w:r>
+        <w:rPr>
+          <w:lang w:val="de-AT"/>
+        </w:rPr>
+        <w:t>CalculatePartOfPi</w:t>
+      </w:r>
+      <w:proofErr w:type="spellEnd"/>
+      <w:r>
+        <w:rPr>
+          <w:lang w:val="de-AT"/>
+        </w:rPr>
+        <w:t xml:space="preserve"> Klasse nicht mittels </w:t>
+      </w:r>
+      <w:proofErr w:type="spellStart"/>
+      <w:r>
+        <w:rPr>
+          <w:lang w:val="de-AT"/>
+        </w:rPr>
+        <w:t>FutureTask</w:t>
+      </w:r>
+      <w:proofErr w:type="spellEnd"/>
+      <w:r>
+        <w:rPr>
+          <w:lang w:val="de-AT"/>
+        </w:rPr>
+        <w:t xml:space="preserve">&lt;T&gt; erstellt sondern durch implementieren der </w:t>
+      </w:r>
+      <w:proofErr w:type="spellStart"/>
+      <w:r>
+        <w:rPr>
+          <w:lang w:val="de-AT"/>
+        </w:rPr>
+        <w:t>RunnableFuture</w:t>
+      </w:r>
+      <w:proofErr w:type="spellEnd"/>
+      <w:r>
+        <w:rPr>
+          <w:lang w:val="de-AT"/>
+        </w:rPr>
+        <w:t xml:space="preserve">&lt;T&gt; Schnittstelle. </w:t>
+      </w:r>
+      <w:r>
+        <w:rPr>
+          <w:lang w:val="de-AT"/>
+        </w:rPr>
+        <w:t xml:space="preserve">Da </w:t>
+      </w:r>
+      <w:proofErr w:type="spellStart"/>
+      <w:r>
+        <w:rPr>
+          <w:lang w:val="de-AT"/>
+        </w:rPr>
+        <w:t>FutureTask</w:t>
+      </w:r>
+      <w:proofErr w:type="spellEnd"/>
+      <w:r>
+        <w:rPr>
+          <w:lang w:val="de-AT"/>
+        </w:rPr>
+        <w:t xml:space="preserve">&lt;T&gt; jedoch ebenfalls </w:t>
+      </w:r>
+      <w:proofErr w:type="spellStart"/>
+      <w:r>
+        <w:rPr>
+          <w:lang w:val="de-AT"/>
+        </w:rPr>
+        <w:t>RunnableFuture</w:t>
+      </w:r>
+      <w:proofErr w:type="spellEnd"/>
+      <w:r>
+        <w:rPr>
+          <w:lang w:val="de-AT"/>
+        </w:rPr>
+        <w:t xml:space="preserve">&lt;T&gt; implementiert denke ich, dass dies kein Problem darstellen sollte. </w:t>
+      </w:r>
+    </w:p>
+    <w:p>
+      <w:pPr>
+        <w:rPr>
+          <w:lang w:val="de-AT"/>
+        </w:rPr>
+      </w:pPr>
+      <w:r>
+        <w:rPr>
+          <w:lang w:val="de-AT"/>
+        </w:rPr>
+        <w:t xml:space="preserve">Bei der Messung der Ausführungszeiten ist es in manchen Fällen so, dass die Zeit ohne Instanziierung der Objekte größer als die Zeit mit.  Ich führe dieses Verhalten auf den Umstand zurück, dass ich die Funktion die Pi berechnet etwas umschreiben musste da die Zeit für das Erstellen der </w:t>
+      </w:r>
+      <w:proofErr w:type="spellStart"/>
+      <w:r>
+        <w:rPr>
+          <w:lang w:val="de-AT"/>
+        </w:rPr>
+        <w:t>CalculatePartOfPi</w:t>
+      </w:r>
+      <w:proofErr w:type="spellEnd"/>
+      <w:r>
+        <w:rPr>
+          <w:lang w:val="de-AT"/>
+        </w:rPr>
+        <w:t xml:space="preserve"> Objekte sonst nicht möglich gewesen wäre (siehe Klasse Pi und deren Funktionen </w:t>
+      </w:r>
+      <w:proofErr w:type="spellStart"/>
+      <w:r>
+        <w:rPr>
+          <w:lang w:val="de-AT"/>
+        </w:rPr>
+        <w:t>calcAndProfile</w:t>
+      </w:r>
+      <w:proofErr w:type="spellEnd"/>
+      <w:r>
+        <w:rPr>
+          <w:lang w:val="de-AT"/>
+        </w:rPr>
+        <w:t xml:space="preserve">() und </w:t>
+      </w:r>
+      <w:proofErr w:type="spellStart"/>
+      <w:r>
+        <w:rPr>
+          <w:lang w:val="de-AT"/>
+        </w:rPr>
+        <w:t>calcAndProfileWithoutInstantiation</w:t>
+      </w:r>
+      <w:proofErr w:type="spellEnd"/>
+      <w:r>
+        <w:rPr>
+          <w:lang w:val="de-AT"/>
+        </w:rPr>
+        <w:t>())</w:t>
+      </w:r>
+    </w:p>
+    <w:p>
+      <w:pPr>
+        <w:pStyle w:val="berschrift2"/>
+        <w:rPr>
+          <w:lang w:val="de-AT"/>
+        </w:rPr>
+      </w:pPr>
+      <w:r>
+        <w:rPr>
+          <w:lang w:val="de-AT"/>
+        </w:rPr>
+        <w:lastRenderedPageBreak/>
+        <w:t>Anmerkungen zu den Vorlesungsfolien</w:t>
+      </w:r>
+      <w:r>
+        <w:rPr>
+          <w:lang w:val="de-AT"/>
+        </w:rPr>
+        <w:t>:</w:t>
+      </w:r>
+    </w:p>
+    <w:p>
+      <w:pPr>
+        <w:rPr>
+          <w:lang w:val="de-AT"/>
+        </w:rPr>
+      </w:pPr>
+      <w:r>
+        <w:rPr>
+          <w:lang w:val="de-AT"/>
+        </w:rPr>
+        <w:t xml:space="preserve">Auf der Folie 20 befindet sich ein Fehler bezüglich der Future Klasse: diese implementiert nicht </w:t>
+      </w:r>
+      <w:proofErr w:type="spellStart"/>
+      <w:r>
+        <w:rPr>
+          <w:lang w:val="de-AT"/>
+        </w:rPr>
+        <w:t>Runnable</w:t>
+      </w:r>
+      <w:proofErr w:type="spellEnd"/>
+      <w:r>
+        <w:rPr>
+          <w:lang w:val="de-AT"/>
+        </w:rPr>
+        <w:t xml:space="preserve">. Erstens weil Future selbst eine Schnittstelle ist </w:t>
+      </w:r>
       <w:bookmarkStart w:id="0" w:name="_GoBack"/>
       <w:bookmarkEnd w:id="0"/>
+      <w:r>
+        <w:rPr>
+          <w:lang w:val="de-AT"/>
+        </w:rPr>
+        <w:t xml:space="preserve">und zweitens weil es hierfür die </w:t>
+      </w:r>
+      <w:proofErr w:type="spellStart"/>
+      <w:r>
+        <w:rPr>
+          <w:lang w:val="de-AT"/>
+        </w:rPr>
+        <w:t>RunnableFuture</w:t>
+      </w:r>
+      <w:proofErr w:type="spellEnd"/>
+      <w:r>
+        <w:rPr>
+          <w:lang w:val="de-AT"/>
+        </w:rPr>
+        <w:t xml:space="preserve"> Schnittstelle gibt. Wurde hier vielleicht </w:t>
+      </w:r>
+      <w:proofErr w:type="spellStart"/>
+      <w:r>
+        <w:rPr>
+          <w:lang w:val="de-AT"/>
+        </w:rPr>
+        <w:t>FutureTask</w:t>
+      </w:r>
+      <w:proofErr w:type="spellEnd"/>
+      <w:r>
+        <w:rPr>
+          <w:lang w:val="de-AT"/>
+        </w:rPr>
+        <w:t xml:space="preserve"> anstatt Future gemeint?</w:t>
+      </w:r>
     </w:p>
     <w:sectPr>
       <w:pgSz w:w="12240" w:h="15840"/>

</xml_diff>